<commit_message>
Edited for Brand Statement changes
</commit_message>
<xml_diff>
--- a/Brand Statement.docx
+++ b/Brand Statement.docx
@@ -4,7 +4,10 @@
   <w:body>
     <w:p>
       <w:r>
-        <w:t xml:space="preserve">Data analyst with a certification in Data Analytics Boot Camp from University of California, Irvine. Quick learner with the ability to apply knowledge of VBA, Python, SQL, JavaScript, R, and Tableau to analyze and visualize data from </w:t>
+        <w:t xml:space="preserve">Data analyst with a certificate from the data analytics bootcamp from the University of California, Irvine. </w:t>
+      </w:r>
+      <w:r>
+        <w:t xml:space="preserve">Quick learner with the ability to apply knowledge of VBA, Python, SQL, JavaScript, R, and Tableau to analyze and visualize data from </w:t>
       </w:r>
       <w:r>
         <w:t>various</w:t>
@@ -13,6 +16,42 @@
         <w:t xml:space="preserve"> datasets. </w:t>
       </w:r>
       <w:r>
+        <w:t>I enjoy</w:t>
+      </w:r>
+      <w:r>
+        <w:t xml:space="preserve"> the various opportunities </w:t>
+      </w:r>
+      <w:r>
+        <w:t>provided</w:t>
+      </w:r>
+      <w:r>
+        <w:t xml:space="preserve"> in this field, from storytelling to picture recognition. </w:t>
+      </w:r>
+      <w:r>
+        <w:t xml:space="preserve">My main </w:t>
+      </w:r>
+      <w:r>
+        <w:t>objective</w:t>
+      </w:r>
+      <w:r>
+        <w:t xml:space="preserve"> </w:t>
+      </w:r>
+      <w:r>
+        <w:t xml:space="preserve">is to </w:t>
+      </w:r>
+      <w:r>
+        <w:t xml:space="preserve">work in advertising and determine the correct time to provide consumers with information for maximum </w:t>
+      </w:r>
+      <w:r>
+        <w:t xml:space="preserve">gain </w:t>
+      </w:r>
+      <w:r>
+        <w:t>for</w:t>
+      </w:r>
+      <w:r>
+        <w:t xml:space="preserve"> both sellers and buyers. </w:t>
+      </w:r>
+      <w:r>
         <w:t>Recently c</w:t>
       </w:r>
       <w:r>
@@ -23,30 +62,27 @@
       </w:r>
       <w:r>
         <w:t xml:space="preserve"> </w:t>
+      </w:r>
+      <w:r>
+        <w:t xml:space="preserve">My adaptive ability to learn and </w:t>
+      </w:r>
+      <w:r>
+        <w:t xml:space="preserve">apply </w:t>
+      </w:r>
+      <w:r>
+        <w:t xml:space="preserve">new information and apply </w:t>
+      </w:r>
+      <w:r>
+        <w:t>them</w:t>
+      </w:r>
+      <w:r>
+        <w:t xml:space="preserve"> </w:t>
+      </w:r>
+      <w:r>
+        <w:t>the highest level has set a foundation for me to work in exciting and fast-paced environments.</w:t>
       </w:r>
       <w:bookmarkStart w:id="0" w:name="_GoBack"/>
       <w:bookmarkEnd w:id="0"/>
-      <w:r>
-        <w:t xml:space="preserve">My adaptive ability to learn new information and </w:t>
-      </w:r>
-      <w:r>
-        <w:t>apply them</w:t>
-      </w:r>
-      <w:r>
-        <w:t xml:space="preserve"> at</w:t>
-      </w:r>
-      <w:r>
-        <w:t xml:space="preserve"> </w:t>
-      </w:r>
-      <w:r>
-        <w:t>a high</w:t>
-      </w:r>
-      <w:r>
-        <w:t xml:space="preserve"> level </w:t>
-      </w:r>
-      <w:r>
-        <w:t>will ease me in joining an exciting and fast paced environment.</w:t>
-      </w:r>
     </w:p>
     <w:sectPr>
       <w:pgSz w:w="12240" w:h="15840"/>

</xml_diff>